<commit_message>
Modelling rewards and liquidity
</commit_message>
<xml_diff>
--- a/docs/bank_model.docx
+++ b/docs/bank_model.docx
@@ -26,7 +26,21 @@
           <w:lang w:val="en-GB"/>
         </w:rPr>
         <w:tab/>
-        <w:t>(can be more simplified)</w:t>
+        <w:t>(</w:t>
+      </w:r>
+      <w:proofErr w:type="gramStart"/>
+      <w:r>
+        <w:rPr>
+          <w:lang w:val="en-GB"/>
+        </w:rPr>
+        <w:t>can</w:t>
+      </w:r>
+      <w:proofErr w:type="gramEnd"/>
+      <w:r>
+        <w:rPr>
+          <w:lang w:val="en-GB"/>
+        </w:rPr>
+        <w:t xml:space="preserve"> be more simplified)</w:t>
       </w:r>
     </w:p>
     <w:p>
@@ -242,7 +256,7 @@
                 <v:stroke joinstyle="miter"/>
                 <v:path gradientshapeok="t" o:connecttype="rect"/>
               </v:shapetype>
-              <v:shape id="Text Box 2" o:spid="_x0000_s1026" type="#_x0000_t202" style="position:absolute;margin-left:274.15pt;margin-top:52.95pt;width:117.75pt;height:25.5pt;z-index:251715584;visibility:visible;mso-wrap-style:square;mso-width-percent:0;mso-wrap-distance-left:9pt;mso-wrap-distance-top:0;mso-wrap-distance-right:9pt;mso-wrap-distance-bottom:0;mso-position-horizontal:absolute;mso-position-horizontal-relative:text;mso-position-vertical:absolute;mso-position-vertical-relative:text;mso-width-percent:0;mso-width-relative:margin;v-text-anchor:top" o:gfxdata="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" fillcolor="white [3201]" strokeweight=".5pt">
+              <v:shape id="Text Box 2" o:spid="_x0000_s1026" type="#_x0000_t202" style="position:absolute;margin-left:274.15pt;margin-top:52.95pt;width:117.75pt;height:25.5pt;z-index:251715584;visibility:visible;mso-wrap-style:square;mso-width-percent:0;mso-wrap-distance-left:9pt;mso-wrap-distance-top:0;mso-wrap-distance-right:9pt;mso-wrap-distance-bottom:0;mso-position-horizontal:absolute;mso-position-horizontal-relative:text;mso-position-vertical:absolute;mso-position-vertical-relative:text;mso-width-percent:0;mso-width-relative:margin;v-text-anchor:top" o:gfxdata="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" fillcolor="white [3201]" strokeweight=".5pt">
                 <v:textbox>
                   <w:txbxContent>
                     <w:p>
@@ -494,7 +508,7 @@
           </mc:Choice>
           <mc:Fallback>
             <w:pict>
-              <v:roundrect w14:anchorId="2C6AA8C4" id="Rectangle: Rounded Corners 72535644" o:spid="_x0000_s1027" style="position:absolute;margin-left:152.65pt;margin-top:26.7pt;width:107.25pt;height:56.25pt;z-index:251705344;visibility:visible;mso-wrap-style:square;mso-height-percent:0;mso-wrap-distance-left:9pt;mso-wrap-distance-top:0;mso-wrap-distance-right:9pt;mso-wrap-distance-bottom:0;mso-position-horizontal:absolute;mso-position-horizontal-relative:text;mso-position-vertical:absolute;mso-position-vertical-relative:text;mso-height-percent:0;mso-height-relative:margin;v-text-anchor:middle" arcsize="10923f" o:gfxdata="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" fillcolor="#4472c4 [3204]" strokecolor="#1f3763 [1604]" strokeweight="1pt">
+              <v:roundrect w14:anchorId="2C6AA8C4" id="Rectangle: Rounded Corners 72535644" o:spid="_x0000_s1027" style="position:absolute;margin-left:152.65pt;margin-top:26.7pt;width:107.25pt;height:56.25pt;z-index:251705344;visibility:visible;mso-wrap-style:square;mso-height-percent:0;mso-wrap-distance-left:9pt;mso-wrap-distance-top:0;mso-wrap-distance-right:9pt;mso-wrap-distance-bottom:0;mso-position-horizontal:absolute;mso-position-horizontal-relative:text;mso-position-vertical:absolute;mso-position-vertical-relative:text;mso-height-percent:0;mso-height-relative:margin;v-text-anchor:middle" arcsize="10923f" o:gfxdata="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" fillcolor="#4472c4 [3204]" strokecolor="#1f3763 [1604]" strokeweight="1pt">
                 <v:stroke joinstyle="miter"/>
                 <v:textbox>
                   <w:txbxContent>
@@ -540,7 +554,7 @@
                     <pic:cNvPicPr/>
                   </pic:nvPicPr>
                   <pic:blipFill>
-                    <a:blip r:embed="rId7"/>
+                    <a:blip r:embed="rId8"/>
                     <a:stretch>
                       <a:fillRect/>
                     </a:stretch>
@@ -596,7 +610,7 @@
                     <pic:cNvPicPr/>
                   </pic:nvPicPr>
                   <pic:blipFill>
-                    <a:blip r:embed="rId8">
+                    <a:blip r:embed="rId9">
                       <a:extLst>
                         <a:ext uri="{28A0092B-C50C-407E-A947-70E740481C1C}">
                           <a14:useLocalDpi xmlns:a14="http://schemas.microsoft.com/office/drawing/2010/main" val="0"/>
@@ -931,11 +945,7 @@
           </mc:Choice>
           <mc:Fallback>
             <w:pict>
-              <v:shapetype w14:anchorId="66DD141C" id="_x0000_t202" coordsize="21600,21600" o:spt="202" path="m,l,21600r21600,l21600,xe">
-                <v:stroke joinstyle="miter"/>
-                <v:path gradientshapeok="t" o:connecttype="rect"/>
-              </v:shapetype>
-              <v:shape id="_x0000_s1028" type="#_x0000_t202" style="position:absolute;margin-left:277.65pt;margin-top:260.8pt;width:207pt;height:162pt;z-index:251713536;visibility:visible;mso-wrap-style:square;mso-width-percent:0;mso-height-percent:0;mso-wrap-distance-left:9pt;mso-wrap-distance-top:0;mso-wrap-distance-right:9pt;mso-wrap-distance-bottom:0;mso-position-horizontal:absolute;mso-position-horizontal-relative:text;mso-position-vertical:absolute;mso-position-vertical-relative:text;mso-width-percent:0;mso-height-percent:0;mso-width-relative:margin;mso-height-relative:margin;v-text-anchor:top" o:gfxdata="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" fillcolor="white [3201]" strokeweight=".5pt">
+              <v:shape w14:anchorId="66DD141C" id="_x0000_s1028" type="#_x0000_t202" style="position:absolute;margin-left:277.65pt;margin-top:260.8pt;width:207pt;height:162pt;z-index:251713536;visibility:visible;mso-wrap-style:square;mso-width-percent:0;mso-height-percent:0;mso-wrap-distance-left:9pt;mso-wrap-distance-top:0;mso-wrap-distance-right:9pt;mso-wrap-distance-bottom:0;mso-position-horizontal:absolute;mso-position-horizontal-relative:text;mso-position-vertical:absolute;mso-position-vertical-relative:text;mso-width-percent:0;mso-height-percent:0;mso-width-relative:margin;mso-height-relative:margin;v-text-anchor:top" o:gfxdata="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" fillcolor="white [3201]" strokeweight=".5pt">
                 <v:textbox>
                   <w:txbxContent>
                     <w:p>
@@ -1253,7 +1263,7 @@
           </mc:Choice>
           <mc:Fallback>
             <w:pict>
-              <v:shape w14:anchorId="70D666EE" id="Text Box 3" o:spid="_x0000_s1028" type="#_x0000_t202" style="position:absolute;margin-left:276.4pt;margin-top:55.25pt;width:210pt;height:35.85pt;z-index:251724800;visibility:visible;mso-wrap-style:square;mso-wrap-distance-left:9pt;mso-wrap-distance-top:0;mso-wrap-distance-right:9pt;mso-wrap-distance-bottom:0;mso-position-horizontal:absolute;mso-position-horizontal-relative:text;mso-position-vertical:absolute;mso-position-vertical-relative:text;v-text-anchor:top" o:gfxdata="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" fillcolor="white [3201]" strokeweight=".5pt">
+              <v:shape w14:anchorId="70D666EE" id="Text Box 3" o:spid="_x0000_s1030" type="#_x0000_t202" style="position:absolute;margin-left:276.4pt;margin-top:55.25pt;width:210pt;height:35.85pt;z-index:251724800;visibility:visible;mso-wrap-style:square;mso-wrap-distance-left:9pt;mso-wrap-distance-top:0;mso-wrap-distance-right:9pt;mso-wrap-distance-bottom:0;mso-position-horizontal:absolute;mso-position-horizontal-relative:text;mso-position-vertical:absolute;mso-position-vertical-relative:text;v-text-anchor:top" o:gfxdata="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" fillcolor="white [3201]" strokeweight=".5pt">
                 <v:textbox>
                   <w:txbxContent>
                     <w:p>
@@ -1544,8 +1554,16 @@
                         <w:rPr>
                           <w:lang w:val="en-GB"/>
                         </w:rPr>
-                        <w:t>Bank Envionment</w:t>
+                        <w:t xml:space="preserve">Bank </w:t>
                       </w:r>
+                      <w:proofErr w:type="spellStart"/>
+                      <w:r>
+                        <w:rPr>
+                          <w:lang w:val="en-GB"/>
+                        </w:rPr>
+                        <w:t>Envionment</w:t>
+                      </w:r>
+                      <w:proofErr w:type="spellEnd"/>
                     </w:p>
                   </w:txbxContent>
                 </v:textbox>
@@ -1901,7 +1919,7 @@
           </mc:Choice>
           <mc:Fallback>
             <w:pict>
-              <v:roundrect w14:anchorId="585E84E8" id="Rectangle: Rounded Corners 2028382719" o:spid="_x0000_s1033" style="position:absolute;margin-left:151.15pt;margin-top:1.15pt;width:107.25pt;height:56.25pt;z-index:251707392;visibility:visible;mso-wrap-style:square;mso-height-percent:0;mso-wrap-distance-left:9pt;mso-wrap-distance-top:0;mso-wrap-distance-right:9pt;mso-wrap-distance-bottom:0;mso-position-horizontal:absolute;mso-position-horizontal-relative:text;mso-position-vertical:absolute;mso-position-vertical-relative:text;mso-height-percent:0;mso-height-relative:margin;v-text-anchor:middle" arcsize="10923f" o:gfxdata="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" fillcolor="#4472c4 [3204]" strokecolor="#1f3763 [1604]" strokeweight="1pt">
+              <v:roundrect w14:anchorId="585E84E8" id="Rectangle: Rounded Corners 2028382719" o:spid="_x0000_s1033" style="position:absolute;margin-left:151.15pt;margin-top:1.15pt;width:107.25pt;height:56.25pt;z-index:251707392;visibility:visible;mso-wrap-style:square;mso-height-percent:0;mso-wrap-distance-left:9pt;mso-wrap-distance-top:0;mso-wrap-distance-right:9pt;mso-wrap-distance-bottom:0;mso-position-horizontal:absolute;mso-position-horizontal-relative:text;mso-position-vertical:absolute;mso-position-vertical-relative:text;mso-height-percent:0;mso-height-relative:margin;v-text-anchor:middle" arcsize="10923f" o:gfxdata="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" fillcolor="#4472c4 [3204]" strokecolor="#1f3763 [1604]" strokeweight="1pt">
                 <v:stroke joinstyle="miter"/>
                 <v:textbox>
                   <w:txbxContent>
@@ -2423,11 +2441,7 @@
           </mc:Choice>
           <mc:Fallback>
             <w:pict>
-              <v:shapetype w14:anchorId="7D2CEE20" id="_x0000_t202" coordsize="21600,21600" o:spt="202" path="m,l,21600r21600,l21600,xe">
-                <v:stroke joinstyle="miter"/>
-                <v:path gradientshapeok="t" o:connecttype="rect"/>
-              </v:shapetype>
-              <v:shape id="Text Box 11" o:spid="_x0000_s1036" type="#_x0000_t202" style="position:absolute;margin-left:172.15pt;margin-top:243.4pt;width:53.25pt;height:21pt;z-index:251745280;visibility:visible;mso-wrap-style:square;mso-width-percent:0;mso-wrap-distance-left:9pt;mso-wrap-distance-top:0;mso-wrap-distance-right:9pt;mso-wrap-distance-bottom:0;mso-position-horizontal:absolute;mso-position-horizontal-relative:text;mso-position-vertical:absolute;mso-position-vertical-relative:text;mso-width-percent:0;mso-width-relative:margin;v-text-anchor:top" o:gfxdata="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" fillcolor="white [3201]" strokeweight=".5pt">
+              <v:shape w14:anchorId="7D2CEE20" id="Text Box 11" o:spid="_x0000_s1036" type="#_x0000_t202" style="position:absolute;margin-left:172.15pt;margin-top:243.4pt;width:53.25pt;height:21pt;z-index:251745280;visibility:visible;mso-wrap-style:square;mso-width-percent:0;mso-wrap-distance-left:9pt;mso-wrap-distance-top:0;mso-wrap-distance-right:9pt;mso-wrap-distance-bottom:0;mso-position-horizontal:absolute;mso-position-horizontal-relative:text;mso-position-vertical:absolute;mso-position-vertical-relative:text;mso-width-percent:0;mso-width-relative:margin;v-text-anchor:top" o:gfxdata="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" fillcolor="white [3201]" strokeweight=".5pt">
                 <v:textbox>
                   <w:txbxContent>
                     <w:p>
@@ -3252,6 +3266,7 @@
                               </w:rPr>
                             </w:pPr>
                             <w:proofErr w:type="spellStart"/>
+                            <w:proofErr w:type="gramStart"/>
                             <w:r>
                               <w:rPr>
                                 <w:rFonts w:ascii="Consolas" w:eastAsia="Times New Roman" w:hAnsi="Consolas" w:cs="Times New Roman"/>
@@ -3260,7 +3275,18 @@
                                 <w:szCs w:val="21"/>
                                 <w:lang w:eastAsia="nl-NL"/>
                               </w:rPr>
-                              <w:t>apply_actio</w:t>
+                              <w:t>apply</w:t>
+                            </w:r>
+                            <w:proofErr w:type="gramEnd"/>
+                            <w:r>
+                              <w:rPr>
+                                <w:rFonts w:ascii="Consolas" w:eastAsia="Times New Roman" w:hAnsi="Consolas" w:cs="Times New Roman"/>
+                                <w:color w:val="DCDCAA"/>
+                                <w:sz w:val="21"/>
+                                <w:szCs w:val="21"/>
+                                <w:lang w:eastAsia="nl-NL"/>
+                              </w:rPr>
+                              <w:t>_actio</w:t>
                             </w:r>
                             <w:r>
                               <w:rPr>
@@ -3287,6 +3313,7 @@
                               </w:rPr>
                             </w:pPr>
                             <w:proofErr w:type="spellStart"/>
+                            <w:proofErr w:type="gramStart"/>
                             <w:r>
                               <w:rPr>
                                 <w:rFonts w:ascii="Consolas" w:eastAsia="Times New Roman" w:hAnsi="Consolas" w:cs="Times New Roman"/>
@@ -3295,7 +3322,18 @@
                                 <w:szCs w:val="21"/>
                                 <w:lang w:eastAsia="nl-NL"/>
                               </w:rPr>
-                              <w:t>get_reward</w:t>
+                              <w:t>get</w:t>
+                            </w:r>
+                            <w:proofErr w:type="gramEnd"/>
+                            <w:r>
+                              <w:rPr>
+                                <w:rFonts w:ascii="Consolas" w:eastAsia="Times New Roman" w:hAnsi="Consolas" w:cs="Times New Roman"/>
+                                <w:color w:val="DCDCAA"/>
+                                <w:sz w:val="21"/>
+                                <w:szCs w:val="21"/>
+                                <w:lang w:eastAsia="nl-NL"/>
+                              </w:rPr>
+                              <w:t>_reward</w:t>
                             </w:r>
                             <w:proofErr w:type="spellEnd"/>
                           </w:p>
@@ -3798,6 +3836,7 @@
                         </w:rPr>
                       </w:pPr>
                       <w:proofErr w:type="spellStart"/>
+                      <w:proofErr w:type="gramStart"/>
                       <w:r>
                         <w:rPr>
                           <w:rFonts w:ascii="Consolas" w:eastAsia="Times New Roman" w:hAnsi="Consolas" w:cs="Times New Roman"/>
@@ -3806,7 +3845,18 @@
                           <w:szCs w:val="21"/>
                           <w:lang w:eastAsia="nl-NL"/>
                         </w:rPr>
-                        <w:t>apply_actio</w:t>
+                        <w:t>apply</w:t>
+                      </w:r>
+                      <w:proofErr w:type="gramEnd"/>
+                      <w:r>
+                        <w:rPr>
+                          <w:rFonts w:ascii="Consolas" w:eastAsia="Times New Roman" w:hAnsi="Consolas" w:cs="Times New Roman"/>
+                          <w:color w:val="DCDCAA"/>
+                          <w:sz w:val="21"/>
+                          <w:szCs w:val="21"/>
+                          <w:lang w:eastAsia="nl-NL"/>
+                        </w:rPr>
+                        <w:t>_actio</w:t>
                       </w:r>
                       <w:r>
                         <w:rPr>
@@ -3833,6 +3883,7 @@
                         </w:rPr>
                       </w:pPr>
                       <w:proofErr w:type="spellStart"/>
+                      <w:proofErr w:type="gramStart"/>
                       <w:r>
                         <w:rPr>
                           <w:rFonts w:ascii="Consolas" w:eastAsia="Times New Roman" w:hAnsi="Consolas" w:cs="Times New Roman"/>
@@ -3841,7 +3892,18 @@
                           <w:szCs w:val="21"/>
                           <w:lang w:eastAsia="nl-NL"/>
                         </w:rPr>
-                        <w:t>get_reward</w:t>
+                        <w:t>get</w:t>
+                      </w:r>
+                      <w:proofErr w:type="gramEnd"/>
+                      <w:r>
+                        <w:rPr>
+                          <w:rFonts w:ascii="Consolas" w:eastAsia="Times New Roman" w:hAnsi="Consolas" w:cs="Times New Roman"/>
+                          <w:color w:val="DCDCAA"/>
+                          <w:sz w:val="21"/>
+                          <w:szCs w:val="21"/>
+                          <w:lang w:eastAsia="nl-NL"/>
+                        </w:rPr>
+                        <w:t>_reward</w:t>
                       </w:r>
                       <w:proofErr w:type="spellEnd"/>
                     </w:p>
@@ -4967,13 +5029,80 @@
         <w:rPr>
           <w:lang w:val="en-GB"/>
         </w:rPr>
-        <w:t xml:space="preserve">As this model and the steering was becoming increasingly difficult – I decided to try a more simplified approach. In this model the actor would still try to steer the interest profile of the bank. But instead of using swaps to </w:t>
-      </w:r>
-      <w:r>
-        <w:rPr>
-          <w:lang w:val="en-GB"/>
-        </w:rPr>
-        <w:t>modify the interest profile, we will now use zero coupon bonds. By giving the actor the option to directly buy, sell o</w:t>
+        <w:t>Introduction</w:t>
+      </w:r>
+    </w:p>
+    <w:p>
+      <w:pPr>
+        <w:rPr>
+          <w:lang w:val="en-GB"/>
+        </w:rPr>
+      </w:pPr>
+      <w:r>
+        <w:rPr>
+          <w:lang w:val="en-GB"/>
+        </w:rPr>
+        <w:t xml:space="preserve">As this model and the steering was becoming increasingly difficult </w:t>
+      </w:r>
+      <w:r>
+        <w:rPr>
+          <w:lang w:val="en-GB"/>
+        </w:rPr>
+        <w:t xml:space="preserve">and it became more and </w:t>
+      </w:r>
+      <w:r>
+        <w:rPr>
+          <w:lang w:val="en-GB"/>
+        </w:rPr>
+        <w:t xml:space="preserve">more </w:t>
+      </w:r>
+      <w:r>
+        <w:rPr>
+          <w:lang w:val="en-GB"/>
+        </w:rPr>
+        <w:t>unlikely,</w:t>
+      </w:r>
+      <w:r>
+        <w:rPr>
+          <w:lang w:val="en-GB"/>
+        </w:rPr>
+        <w:t xml:space="preserve"> I would be able to get a working model ready </w:t>
+      </w:r>
+      <w:r>
+        <w:rPr>
+          <w:lang w:val="en-GB"/>
+        </w:rPr>
+        <w:t>– I decided to try a more simplified approach. In this model</w:t>
+      </w:r>
+      <w:r>
+        <w:rPr>
+          <w:lang w:val="en-GB"/>
+        </w:rPr>
+        <w:t>,</w:t>
+      </w:r>
+      <w:r>
+        <w:rPr>
+          <w:lang w:val="en-GB"/>
+        </w:rPr>
+        <w:t xml:space="preserve"> the actor would still try to steer the interest profile of the bank. But instead of using swaps to </w:t>
+      </w:r>
+      <w:r>
+        <w:rPr>
+          <w:lang w:val="en-GB"/>
+        </w:rPr>
+        <w:t>modify the interest profile, we will now use bonds</w:t>
+      </w:r>
+      <w:r>
+        <w:rPr>
+          <w:lang w:val="en-GB"/>
+        </w:rPr>
+        <w:t xml:space="preserve"> to fund the mortgages</w:t>
+      </w:r>
+      <w:r>
+        <w:rPr>
+          <w:lang w:val="en-GB"/>
+        </w:rPr>
+        <w:t>. By giving the actor the option to directly buy, sell o</w:t>
       </w:r>
       <w:r>
         <w:rPr>
@@ -4985,7 +5114,7 @@
         <w:rPr>
           <w:lang w:val="en-GB"/>
         </w:rPr>
-        <w:t xml:space="preserve"> hold zero coupon bonds the </w:t>
+        <w:t xml:space="preserve"> hold bonds the </w:t>
       </w:r>
       <w:r>
         <w:rPr>
@@ -5004,76 +5133,321 @@
         <w:rPr>
           <w:lang w:val="en-GB"/>
         </w:rPr>
-        <w:t>Furthermore</w:t>
-      </w:r>
-      <w:r>
-        <w:rPr>
-          <w:lang w:val="en-GB"/>
-        </w:rPr>
-        <w:t xml:space="preserve">, the </w:t>
-      </w:r>
-      <w:r>
-        <w:rPr>
-          <w:lang w:val="en-GB"/>
-        </w:rPr>
-        <w:t>mortgages</w:t>
-      </w:r>
-      <w:r>
-        <w:rPr>
-          <w:lang w:val="en-GB"/>
-        </w:rPr>
-        <w:t xml:space="preserve"> will be </w:t>
+        <w:t xml:space="preserve">The steering would be done to minimize the duration gap between assets and liabilities. In each timestep we will no longer try to calculate the actual BPV </w:t>
+      </w:r>
+      <w:r>
+        <w:rPr>
+          <w:lang w:val="en-GB"/>
+        </w:rPr>
+        <w:t xml:space="preserve">Profile – but just measure the </w:t>
+      </w:r>
+      <w:r>
+        <w:rPr>
+          <w:lang w:val="en-GB"/>
+        </w:rPr>
+        <w:t xml:space="preserve">absolute difference between assets and </w:t>
+      </w:r>
+      <w:r>
+        <w:rPr>
+          <w:lang w:val="en-GB"/>
+        </w:rPr>
+        <w:t>liabilities per time bucket</w:t>
+      </w:r>
+      <w:r>
+        <w:rPr>
+          <w:lang w:val="en-GB"/>
+        </w:rPr>
+        <w:t>.</w:t>
+      </w:r>
+      <w:r>
+        <w:rPr>
+          <w:lang w:val="en-GB"/>
+        </w:rPr>
+        <w:t xml:space="preserve"> </w:t>
+      </w:r>
+    </w:p>
+    <w:p>
+      <w:pPr>
+        <w:rPr>
+          <w:lang w:val="en-GB"/>
+        </w:rPr>
+      </w:pPr>
+      <w:r>
+        <w:rPr>
+          <w:lang w:val="en-GB"/>
+        </w:rPr>
+        <w:t xml:space="preserve">A cost would be associated </w:t>
+      </w:r>
+      <w:r>
+        <w:rPr>
+          <w:lang w:val="en-GB"/>
+        </w:rPr>
+        <w:t>with</w:t>
+      </w:r>
+      <w:r>
+        <w:rPr>
+          <w:lang w:val="en-GB"/>
+        </w:rPr>
+        <w:t xml:space="preserve"> each </w:t>
+      </w:r>
+      <w:r>
+        <w:rPr>
+          <w:lang w:val="en-GB"/>
+        </w:rPr>
+        <w:t>movement in order to create a situation where the actor needs</w:t>
+      </w:r>
+      <w:r>
+        <w:rPr>
+          <w:lang w:val="en-GB"/>
+        </w:rPr>
+        <w:t xml:space="preserve"> to</w:t>
+      </w:r>
+      <w:r>
+        <w:rPr>
+          <w:lang w:val="en-GB"/>
+        </w:rPr>
+        <w:t xml:space="preserve"> decide between minimizing risk and maximizing profit.</w:t>
+      </w:r>
+    </w:p>
+    <w:p>
+      <w:pPr>
+        <w:rPr>
+          <w:lang w:val="en-GB"/>
+        </w:rPr>
+      </w:pPr>
+      <w:r>
+        <w:rPr>
+          <w:lang w:val="en-GB"/>
+        </w:rPr>
+        <w:t>As a second step</w:t>
+      </w:r>
+      <w:r>
+        <w:rPr>
+          <w:lang w:val="en-GB"/>
+        </w:rPr>
+        <w:t>,</w:t>
+      </w:r>
+      <w:r>
+        <w:rPr>
+          <w:lang w:val="en-GB"/>
+        </w:rPr>
+        <w:t xml:space="preserve"> we may then add </w:t>
+      </w:r>
+      <w:r>
+        <w:rPr>
+          <w:lang w:val="en-GB"/>
+        </w:rPr>
+        <w:t xml:space="preserve">the yield curve development, and </w:t>
+      </w:r>
+      <w:r>
+        <w:rPr>
+          <w:lang w:val="en-GB"/>
+        </w:rPr>
+        <w:t xml:space="preserve">see if </w:t>
+      </w:r>
+      <w:r>
+        <w:rPr>
+          <w:lang w:val="en-GB"/>
+        </w:rPr>
+        <w:t>we can create extra profit by not fully matching the duration in certain market circumstances.</w:t>
+      </w:r>
+    </w:p>
+    <w:p>
+      <w:pPr>
+        <w:rPr>
+          <w:lang w:val="en-GB"/>
+        </w:rPr>
+      </w:pPr>
+      <w:r>
+        <w:rPr>
+          <w:lang w:val="en-GB"/>
+        </w:rPr>
+        <w:t>The Bank Model</w:t>
+      </w:r>
+    </w:p>
+    <w:p>
+      <w:pPr>
+        <w:rPr>
+          <w:lang w:val="en-GB"/>
+        </w:rPr>
+      </w:pPr>
+      <w:r>
+        <w:rPr>
+          <w:lang w:val="en-GB"/>
+        </w:rPr>
+        <w:t xml:space="preserve">The bank model holds a list of mortgages and associated funding deals. </w:t>
+      </w:r>
+      <w:r>
+        <w:rPr>
+          <w:lang w:val="en-GB"/>
+        </w:rPr>
+        <w:t>Initially</w:t>
+      </w:r>
+      <w:r>
+        <w:rPr>
+          <w:lang w:val="en-GB"/>
+        </w:rPr>
+        <w:t>,</w:t>
+      </w:r>
+      <w:r>
+        <w:rPr>
+          <w:lang w:val="en-GB"/>
+        </w:rPr>
+        <w:t xml:space="preserve"> we generate the mortgages based on a probability distribution </w:t>
+      </w:r>
+      <w:r>
+        <w:rPr>
+          <w:lang w:val="en-GB"/>
+        </w:rPr>
+        <w:t xml:space="preserve">in </w:t>
+      </w:r>
+      <w:proofErr w:type="gramStart"/>
+      <w:r>
+        <w:rPr>
+          <w:lang w:val="en-GB"/>
+        </w:rPr>
+        <w:t>1, 5, 20</w:t>
+      </w:r>
+      <w:r>
+        <w:rPr>
+          <w:lang w:val="en-GB"/>
+        </w:rPr>
+        <w:t>,</w:t>
+      </w:r>
+      <w:r>
+        <w:rPr>
+          <w:lang w:val="en-GB"/>
+        </w:rPr>
+        <w:t xml:space="preserve"> and 30 years</w:t>
+      </w:r>
+      <w:proofErr w:type="gramEnd"/>
+      <w:r>
+        <w:rPr>
+          <w:lang w:val="en-GB"/>
+        </w:rPr>
+        <w:t xml:space="preserve"> mortgages.</w:t>
+      </w:r>
+      <w:r>
+        <w:rPr>
+          <w:lang w:val="en-GB"/>
+        </w:rPr>
+        <w:t xml:space="preserve"> These mortgages start somewhere in the past but are all still active. </w:t>
+      </w:r>
+      <w:proofErr w:type="gramStart"/>
+      <w:r>
+        <w:rPr>
+          <w:lang w:val="en-GB"/>
+        </w:rPr>
+        <w:t>Thus</w:t>
+      </w:r>
+      <w:proofErr w:type="gramEnd"/>
+      <w:r>
+        <w:rPr>
+          <w:lang w:val="en-GB"/>
+        </w:rPr>
+        <w:t xml:space="preserve"> </w:t>
+      </w:r>
+      <w:r>
+        <w:rPr>
+          <w:lang w:val="en-GB"/>
+        </w:rPr>
+        <w:t xml:space="preserve">simulating an active mortgage portfolio. </w:t>
+      </w:r>
+      <w:r>
+        <w:rPr>
+          <w:i/>
+          <w:iCs/>
+          <w:lang w:val="en-GB"/>
+        </w:rPr>
+        <w:t>Do we really need ‘initial mortgages</w:t>
+      </w:r>
+      <w:proofErr w:type="gramStart"/>
+      <w:r>
+        <w:rPr>
+          <w:i/>
+          <w:iCs/>
+          <w:lang w:val="en-GB"/>
+        </w:rPr>
+        <w:t>’ ?</w:t>
+      </w:r>
+      <w:proofErr w:type="gramEnd"/>
+      <w:r>
+        <w:rPr>
+          <w:i/>
+          <w:iCs/>
+          <w:lang w:val="en-GB"/>
+        </w:rPr>
+        <w:t xml:space="preserve"> This would also mean we need initial funding – and this is something we want the model to find out. </w:t>
       </w:r>
       <w:proofErr w:type="spellStart"/>
-      <w:r>
-        <w:rPr>
-          <w:lang w:val="en-GB"/>
-        </w:rPr>
-        <w:t>modeled</w:t>
+      <w:proofErr w:type="gramStart"/>
+      <w:r>
+        <w:rPr>
+          <w:i/>
+          <w:iCs/>
+          <w:lang w:val="en-GB"/>
+        </w:rPr>
+        <w:t>Lets</w:t>
       </w:r>
       <w:proofErr w:type="spellEnd"/>
-      <w:r>
-        <w:rPr>
-          <w:lang w:val="en-GB"/>
-        </w:rPr>
-        <w:t xml:space="preserve"> as an aggregated cashflow </w:t>
-      </w:r>
-      <w:r>
-        <w:rPr>
-          <w:lang w:val="en-GB"/>
-        </w:rPr>
-        <w:t xml:space="preserve">pattern – not as individual mortgages. </w:t>
-      </w:r>
-    </w:p>
-    <w:p>
-      <w:pPr>
-        <w:rPr>
-          <w:lang w:val="en-GB"/>
-        </w:rPr>
-      </w:pPr>
-      <w:r>
-        <w:rPr>
-          <w:lang w:val="en-GB"/>
-        </w:rPr>
-        <w:t xml:space="preserve">The steering would be done to minimize the duration gap between assets and liabilities. In each timestep we will no longer try to calculate the actual BPV </w:t>
-      </w:r>
-      <w:r>
-        <w:rPr>
-          <w:lang w:val="en-GB"/>
-        </w:rPr>
-        <w:t xml:space="preserve">Profile – but just measure the </w:t>
-      </w:r>
-      <w:r>
-        <w:rPr>
-          <w:lang w:val="en-GB"/>
-        </w:rPr>
-        <w:t xml:space="preserve">absolute difference between assets and </w:t>
-      </w:r>
-      <w:r>
-        <w:rPr>
-          <w:lang w:val="en-GB"/>
-        </w:rPr>
-        <w:t>liabilities per time bucket</w:t>
+      <w:proofErr w:type="gramEnd"/>
+      <w:r>
+        <w:rPr>
+          <w:i/>
+          <w:iCs/>
+          <w:lang w:val="en-GB"/>
+        </w:rPr>
+        <w:t xml:space="preserve"> remove initial funding.</w:t>
+      </w:r>
+    </w:p>
+    <w:p>
+      <w:pPr>
+        <w:rPr>
+          <w:lang w:val="en-GB"/>
+        </w:rPr>
+      </w:pPr>
+      <w:r>
+        <w:rPr>
+          <w:lang w:val="en-GB"/>
+        </w:rPr>
+        <w:t xml:space="preserve">The model allows us to buy </w:t>
+      </w:r>
+      <w:r>
+        <w:rPr>
+          <w:lang w:val="en-GB"/>
+        </w:rPr>
+        <w:t>bonds for a specific tenor. The start date of the bond would be today (so we receive the money directly), and the money would need to be repaid after x years.</w:t>
+      </w:r>
+    </w:p>
+    <w:p>
+      <w:pPr>
+        <w:rPr>
+          <w:lang w:val="en-GB"/>
+        </w:rPr>
+      </w:pPr>
+      <w:r>
+        <w:rPr>
+          <w:lang w:val="en-GB"/>
+        </w:rPr>
+        <w:t>At each time step</w:t>
+      </w:r>
+      <w:r>
+        <w:rPr>
+          <w:lang w:val="en-GB"/>
+        </w:rPr>
+        <w:t>,</w:t>
+      </w:r>
+      <w:r>
+        <w:rPr>
+          <w:lang w:val="en-GB"/>
+        </w:rPr>
+        <w:t xml:space="preserve"> we increase the position by 1 month. We also </w:t>
+      </w:r>
+      <w:r>
+        <w:rPr>
+          <w:lang w:val="en-GB"/>
+        </w:rPr>
+        <w:t>add one month of mortgages</w:t>
       </w:r>
       <w:r>
         <w:rPr>
@@ -5085,51 +5459,444 @@
         <w:rPr>
           <w:lang w:val="en-GB"/>
         </w:rPr>
+        <w:t xml:space="preserve"> The number of new mortgages can fluctuate </w:t>
+      </w:r>
+      <w:r>
+        <w:rPr>
+          <w:lang w:val="en-GB"/>
+        </w:rPr>
+        <w:t>by</w:t>
+      </w:r>
+      <w:r>
+        <w:rPr>
+          <w:lang w:val="en-GB"/>
+        </w:rPr>
+        <w:t xml:space="preserve"> +/- 10% </w:t>
+      </w:r>
+      <w:r>
+        <w:rPr>
+          <w:lang w:val="en-GB"/>
+        </w:rPr>
+        <w:t>but the mean will remain steady over time.</w:t>
+      </w:r>
+    </w:p>
+    <w:p>
+      <w:pPr>
+        <w:rPr>
+          <w:lang w:val="en-GB"/>
+        </w:rPr>
+      </w:pPr>
+      <w:r>
+        <w:rPr>
+          <w:lang w:val="en-GB"/>
+        </w:rPr>
+        <w:t xml:space="preserve">In order to perceive the state of the bank we can calculate the </w:t>
+      </w:r>
+      <w:r>
+        <w:rPr>
+          <w:lang w:val="en-GB"/>
+        </w:rPr>
+        <w:t xml:space="preserve">future </w:t>
+      </w:r>
+      <w:r>
+        <w:rPr>
+          <w:lang w:val="en-GB"/>
+        </w:rPr>
+        <w:t>cashflows</w:t>
+      </w:r>
+      <w:r>
+        <w:rPr>
+          <w:lang w:val="en-GB"/>
+        </w:rPr>
+        <w:t xml:space="preserve">. Future cashflows are bucketed on a yearly basis </w:t>
+      </w:r>
+      <w:r>
+        <w:rPr>
+          <w:lang w:val="en-GB"/>
+        </w:rPr>
+        <w:t xml:space="preserve">in order to limit the state space in the simulation. </w:t>
+      </w:r>
+    </w:p>
+    <w:p>
+      <w:pPr>
+        <w:rPr>
+          <w:lang w:val="en-GB"/>
+        </w:rPr>
+      </w:pPr>
+      <w:r>
+        <w:rPr>
+          <w:lang w:val="en-GB"/>
+        </w:rPr>
+        <w:t>At each iteration</w:t>
+      </w:r>
+      <w:r>
+        <w:rPr>
+          <w:lang w:val="en-GB"/>
+        </w:rPr>
+        <w:t>,</w:t>
+      </w:r>
+      <w:r>
+        <w:rPr>
+          <w:lang w:val="en-GB"/>
+        </w:rPr>
+        <w:t xml:space="preserve"> the bank model is reset. The mortgages are initialized and the funding deals are removed. </w:t>
+      </w:r>
+    </w:p>
+    <w:p>
+      <w:pPr>
+        <w:rPr>
+          <w:lang w:val="en-GB"/>
+        </w:rPr>
+      </w:pPr>
+      <w:r>
+        <w:rPr>
+          <w:lang w:val="en-GB"/>
+        </w:rPr>
+        <w:t xml:space="preserve">We calculate the reward at each timestep as a combination of factors. </w:t>
+      </w:r>
+      <w:r>
+        <w:rPr>
+          <w:lang w:val="en-GB"/>
+        </w:rPr>
+        <w:t xml:space="preserve">We need to </w:t>
+      </w:r>
+      <w:r>
+        <w:rPr>
+          <w:lang w:val="en-GB"/>
+        </w:rPr>
+        <w:t>attract</w:t>
+      </w:r>
+      <w:r>
+        <w:rPr>
+          <w:lang w:val="en-GB"/>
+        </w:rPr>
         <w:t xml:space="preserve"> </w:t>
       </w:r>
-    </w:p>
-    <w:p>
-      <w:pPr>
-        <w:rPr>
-          <w:lang w:val="en-GB"/>
-        </w:rPr>
-      </w:pPr>
-      <w:r>
-        <w:rPr>
-          <w:lang w:val="en-GB"/>
-        </w:rPr>
-        <w:t xml:space="preserve">A cost would be associated </w:t>
-      </w:r>
-      <w:r>
-        <w:rPr>
-          <w:lang w:val="en-GB"/>
-        </w:rPr>
-        <w:t>with</w:t>
-      </w:r>
-      <w:r>
-        <w:rPr>
-          <w:lang w:val="en-GB"/>
-        </w:rPr>
-        <w:t xml:space="preserve"> each </w:t>
-      </w:r>
-      <w:r>
-        <w:rPr>
-          <w:lang w:val="en-GB"/>
-        </w:rPr>
-        <w:t>movement in order to create a situation where the actor needs</w:t>
-      </w:r>
-      <w:r>
-        <w:rPr>
-          <w:lang w:val="en-GB"/>
-        </w:rPr>
-        <w:t xml:space="preserve"> to</w:t>
-      </w:r>
-      <w:r>
-        <w:rPr>
-          <w:lang w:val="en-GB"/>
-        </w:rPr>
-        <w:t xml:space="preserve"> decide between minimizing risk and maximizing profit.</w:t>
-      </w:r>
+      <w:r>
+        <w:rPr>
+          <w:lang w:val="en-GB"/>
+        </w:rPr>
+        <w:t>funding for the mortgages.</w:t>
+      </w:r>
+      <w:r>
+        <w:rPr>
+          <w:lang w:val="en-GB"/>
+        </w:rPr>
+        <w:t xml:space="preserve"> Logically you would only fund what you need – so match the funding with the mortgages. </w:t>
+      </w:r>
+      <w:r>
+        <w:rPr>
+          <w:lang w:val="en-GB"/>
+        </w:rPr>
+        <w:t xml:space="preserve">We need a little more cash. </w:t>
+      </w:r>
+      <w:r>
+        <w:rPr>
+          <w:lang w:val="en-GB"/>
+        </w:rPr>
+        <w:t xml:space="preserve">If we are unable to pay </w:t>
+      </w:r>
+      <w:r>
+        <w:rPr>
+          <w:lang w:val="en-GB"/>
+        </w:rPr>
+        <w:t>for</w:t>
+      </w:r>
+      <w:r>
+        <w:rPr>
+          <w:lang w:val="en-GB"/>
+        </w:rPr>
+        <w:t xml:space="preserve"> </w:t>
+      </w:r>
+      <w:r>
+        <w:rPr>
+          <w:lang w:val="en-GB"/>
+        </w:rPr>
+        <w:t xml:space="preserve">new </w:t>
+      </w:r>
+      <w:r>
+        <w:rPr>
+          <w:lang w:val="en-GB"/>
+        </w:rPr>
+        <w:t>mortgages,</w:t>
+      </w:r>
+      <w:r>
+        <w:rPr>
+          <w:lang w:val="en-GB"/>
+        </w:rPr>
+        <w:t xml:space="preserve"> </w:t>
+      </w:r>
+      <w:r>
+        <w:rPr>
+          <w:lang w:val="en-GB"/>
+        </w:rPr>
+        <w:t>we will not be able to issue more mortgages.</w:t>
+      </w:r>
+      <w:r>
+        <w:rPr>
+          <w:lang w:val="en-GB"/>
+        </w:rPr>
+        <w:t xml:space="preserve"> The actor will be ‘encouraged’ to match the duration of the funding with the mortgages by the reward it will receive. </w:t>
+      </w:r>
+      <w:proofErr w:type="gramStart"/>
+      <w:r>
+        <w:rPr>
+          <w:lang w:val="en-GB"/>
+        </w:rPr>
+        <w:t>So</w:t>
+      </w:r>
+      <w:proofErr w:type="gramEnd"/>
+      <w:r>
+        <w:rPr>
+          <w:lang w:val="en-GB"/>
+        </w:rPr>
+        <w:t xml:space="preserve"> for the reward we punish the model if the funding does not match the </w:t>
+      </w:r>
+      <w:r>
+        <w:rPr>
+          <w:lang w:val="en-GB"/>
+        </w:rPr>
+        <w:t>mortgages.</w:t>
+      </w:r>
+    </w:p>
+    <w:p>
+      <w:pPr>
+        <w:rPr>
+          <w:lang w:val="en-GB"/>
+        </w:rPr>
+      </w:pPr>
+      <w:r>
+        <w:rPr>
+          <w:lang w:val="en-GB"/>
+        </w:rPr>
+        <w:t xml:space="preserve">In all other cases, </w:t>
+      </w:r>
+      <w:r>
+        <w:rPr>
+          <w:lang w:val="en-GB"/>
+        </w:rPr>
+        <w:t xml:space="preserve">the actor will receive a reward </w:t>
+      </w:r>
+      <w:r>
+        <w:rPr>
+          <w:lang w:val="en-GB"/>
+        </w:rPr>
+        <w:t>for the mortgages outstanding -/- the funding re</w:t>
+      </w:r>
+      <w:r>
+        <w:rPr>
+          <w:lang w:val="en-GB"/>
+        </w:rPr>
+        <w:t xml:space="preserve">quired. </w:t>
+      </w:r>
+    </w:p>
+    <w:p>
+      <w:pPr>
+        <w:rPr>
+          <w:lang w:val="en-GB"/>
+        </w:rPr>
+      </w:pPr>
+      <w:r>
+        <w:rPr>
+          <w:lang w:val="en-GB"/>
+        </w:rPr>
+        <w:t>To see how it is going, I would like to monitor the following each step:</w:t>
+      </w:r>
+    </w:p>
+    <w:p>
+      <w:pPr>
+        <w:pStyle w:val="ListParagraph"/>
+        <w:numPr>
+          <w:ilvl w:val="0"/>
+          <w:numId w:val="1"/>
+        </w:numPr>
+        <w:rPr>
+          <w:lang w:val="en-GB"/>
+        </w:rPr>
+      </w:pPr>
+      <w:r>
+        <w:rPr>
+          <w:lang w:val="en-GB"/>
+        </w:rPr>
+        <w:t>Num</w:t>
+      </w:r>
+      <w:r>
+        <w:rPr>
+          <w:lang w:val="en-GB"/>
+        </w:rPr>
+        <w:t>b</w:t>
+      </w:r>
+      <w:r>
+        <w:rPr>
+          <w:lang w:val="en-GB"/>
+        </w:rPr>
+        <w:t>er of mortgages sold</w:t>
+      </w:r>
+    </w:p>
+    <w:p>
+      <w:pPr>
+        <w:pStyle w:val="ListParagraph"/>
+        <w:numPr>
+          <w:ilvl w:val="0"/>
+          <w:numId w:val="1"/>
+        </w:numPr>
+        <w:rPr>
+          <w:lang w:val="en-GB"/>
+        </w:rPr>
+      </w:pPr>
+      <w:r>
+        <w:rPr>
+          <w:lang w:val="en-GB"/>
+        </w:rPr>
+        <w:t>Current liquidity</w:t>
+      </w:r>
+    </w:p>
+    <w:p>
+      <w:pPr>
+        <w:pStyle w:val="ListParagraph"/>
+        <w:numPr>
+          <w:ilvl w:val="0"/>
+          <w:numId w:val="1"/>
+        </w:numPr>
+        <w:rPr>
+          <w:lang w:val="en-GB"/>
+        </w:rPr>
+      </w:pPr>
+      <w:r>
+        <w:rPr>
+          <w:lang w:val="en-GB"/>
+        </w:rPr>
+        <w:lastRenderedPageBreak/>
+        <w:t>The mismatch between cashflows (mortgages and funding)</w:t>
+      </w:r>
+    </w:p>
+    <w:p>
+      <w:pPr>
+        <w:rPr>
+          <w:lang w:val="en-GB"/>
+        </w:rPr>
+      </w:pPr>
+    </w:p>
+    <w:p>
+      <w:pPr>
+        <w:rPr>
+          <w:lang w:val="en-GB"/>
+        </w:rPr>
+      </w:pPr>
+    </w:p>
+    <w:p>
+      <w:pPr>
+        <w:rPr>
+          <w:lang w:val="en-GB"/>
+        </w:rPr>
+      </w:pPr>
+    </w:p>
+    <w:p>
+      <w:pPr>
+        <w:rPr>
+          <w:lang w:val="en-GB"/>
+        </w:rPr>
+      </w:pPr>
+    </w:p>
+    <w:p>
+      <w:pPr>
+        <w:rPr>
+          <w:lang w:val="en-GB"/>
+        </w:rPr>
+      </w:pPr>
+    </w:p>
+    <w:p>
+      <w:pPr>
+        <w:rPr>
+          <w:lang w:val="en-GB"/>
+        </w:rPr>
+      </w:pPr>
+    </w:p>
+    <w:p>
+      <w:pPr>
+        <w:rPr>
+          <w:lang w:val="en-GB"/>
+        </w:rPr>
+      </w:pPr>
+    </w:p>
+    <w:p>
+      <w:pPr>
+        <w:rPr>
+          <w:lang w:val="en-GB"/>
+        </w:rPr>
+      </w:pPr>
+    </w:p>
+    <w:p>
+      <w:pPr>
+        <w:rPr>
+          <w:lang w:val="en-GB"/>
+        </w:rPr>
+      </w:pPr>
+      <w:r>
+        <w:rPr>
+          <w:lang w:val="en-GB"/>
+        </w:rPr>
+        <w:t>The Bank Environment</w:t>
+      </w:r>
+    </w:p>
+    <w:p>
+      <w:pPr>
+        <w:rPr>
+          <w:lang w:val="en-GB"/>
+        </w:rPr>
+      </w:pPr>
+      <w:r>
+        <w:rPr>
+          <w:lang w:val="en-GB"/>
+        </w:rPr>
+        <w:t xml:space="preserve">The bank environment </w:t>
+      </w:r>
+      <w:r>
+        <w:rPr>
+          <w:lang w:val="en-GB"/>
+        </w:rPr>
+        <w:t>maps</w:t>
+      </w:r>
+      <w:r>
+        <w:rPr>
+          <w:lang w:val="en-GB"/>
+        </w:rPr>
+        <w:t xml:space="preserve"> the bank model to the </w:t>
+      </w:r>
+      <w:r>
+        <w:rPr>
+          <w:lang w:val="en-GB"/>
+        </w:rPr>
+        <w:t>reinforcement learning environment.</w:t>
+      </w:r>
+    </w:p>
+    <w:p>
+      <w:pPr>
+        <w:rPr>
+          <w:lang w:val="en-GB"/>
+        </w:rPr>
+      </w:pPr>
+    </w:p>
+    <w:p>
+      <w:pPr>
+        <w:rPr>
+          <w:lang w:val="en-GB"/>
+        </w:rPr>
+      </w:pPr>
+    </w:p>
+    <w:p>
+      <w:pPr>
+        <w:rPr>
+          <w:lang w:val="en-GB"/>
+        </w:rPr>
+      </w:pPr>
+    </w:p>
+    <w:p>
+      <w:pPr>
+        <w:rPr>
+          <w:lang w:val="en-GB"/>
+        </w:rPr>
+      </w:pPr>
     </w:p>
     <w:p>
       <w:pPr>
@@ -5307,14 +6074,22 @@
         <w:rPr>
           <w:lang w:val="en-GB"/>
         </w:rPr>
-        <w:t xml:space="preserve">Each timestep will represent a </w:t>
-      </w:r>
-      <w:r>
-        <w:rPr>
-          <w:lang w:val="en-GB"/>
-        </w:rPr>
-        <w:t>2-week</w:t>
-      </w:r>
+        <w:t xml:space="preserve">Each timestep will represent </w:t>
+      </w:r>
+      <w:r>
+        <w:rPr>
+          <w:lang w:val="en-GB"/>
+        </w:rPr>
+        <w:t xml:space="preserve">a </w:t>
+      </w:r>
+      <w:proofErr w:type="gramStart"/>
+      <w:r>
+        <w:rPr>
+          <w:lang w:val="en-GB"/>
+        </w:rPr>
+        <w:t>months</w:t>
+      </w:r>
+      <w:proofErr w:type="gramEnd"/>
       <w:r>
         <w:rPr>
           <w:lang w:val="en-GB"/>
@@ -5337,13 +6112,13 @@
         <w:rPr>
           <w:lang w:val="en-GB"/>
         </w:rPr>
-        <w:t>24</w:t>
-      </w:r>
-      <w:r>
-        <w:rPr>
-          <w:lang w:val="en-GB"/>
-        </w:rPr>
-        <w:t xml:space="preserve"> time</w:t>
+        <w:t xml:space="preserve">12 </w:t>
+      </w:r>
+      <w:r>
+        <w:rPr>
+          <w:lang w:val="en-GB"/>
+        </w:rPr>
+        <w:t>time</w:t>
       </w:r>
       <w:r>
         <w:rPr>
@@ -5379,7 +6154,19 @@
         <w:rPr>
           <w:lang w:val="en-GB"/>
         </w:rPr>
-        <w:t>ar.</w:t>
+        <w:t>ar</w:t>
+      </w:r>
+      <w:r>
+        <w:rPr>
+          <w:lang w:val="en-GB"/>
+        </w:rPr>
+        <w:t xml:space="preserve"> for analyses</w:t>
+      </w:r>
+      <w:r>
+        <w:rPr>
+          <w:lang w:val="en-GB"/>
+        </w:rPr>
+        <w:t>.</w:t>
       </w:r>
       <w:r>
         <w:rPr>
@@ -5387,11 +6174,36 @@
         </w:rPr>
         <w:t xml:space="preserve"> </w:t>
       </w:r>
-      <w:r>
-        <w:rPr>
-          <w:lang w:val="en-GB"/>
-        </w:rPr>
-        <w:t>For every</w:t>
+    </w:p>
+    <w:p>
+      <w:pPr>
+        <w:rPr>
+          <w:lang w:val="en-GB"/>
+        </w:rPr>
+      </w:pPr>
+      <w:r>
+        <w:rPr>
+          <w:lang w:val="en-GB"/>
+        </w:rPr>
+        <w:t xml:space="preserve">The new business would </w:t>
+      </w:r>
+      <w:r>
+        <w:rPr>
+          <w:lang w:val="en-GB"/>
+        </w:rPr>
+        <w:t xml:space="preserve">(approximately) </w:t>
+      </w:r>
+      <w:r>
+        <w:rPr>
+          <w:lang w:val="en-GB"/>
+        </w:rPr>
+        <w:t xml:space="preserve">need to cover the </w:t>
+      </w:r>
+      <w:r>
+        <w:rPr>
+          <w:lang w:val="en-GB"/>
+        </w:rPr>
+        <w:t>replacement of the loans that have expired.</w:t>
       </w:r>
       <w:r>
         <w:rPr>
@@ -5403,44 +6215,61 @@
         <w:rPr>
           <w:lang w:val="en-GB"/>
         </w:rPr>
-        <w:t>24</w:t>
-      </w:r>
-      <w:r>
-        <w:rPr>
-          <w:vertAlign w:val="superscript"/>
-          <w:lang w:val="en-GB"/>
-        </w:rPr>
-        <w:t>th</w:t>
-      </w:r>
-      <w:r>
-        <w:rPr>
-          <w:lang w:val="en-GB"/>
-        </w:rPr>
-        <w:t xml:space="preserve"> step – the cashflows will shift </w:t>
-      </w:r>
-      <w:r>
-        <w:rPr>
-          <w:lang w:val="en-GB"/>
-        </w:rPr>
-        <w:t>one-time bucket</w:t>
-      </w:r>
-      <w:r>
-        <w:rPr>
-          <w:lang w:val="en-GB"/>
-        </w:rPr>
-        <w:t xml:space="preserve"> to the </w:t>
-      </w:r>
-      <w:r>
-        <w:rPr>
-          <w:lang w:val="en-GB"/>
-        </w:rPr>
-        <w:t xml:space="preserve">left. Each timestep new mortgages will </w:t>
-      </w:r>
-      <w:r>
-        <w:rPr>
-          <w:lang w:val="en-GB"/>
-        </w:rPr>
-        <w:t>be issued</w:t>
+        <w:t>These new loans will be distributed over the other time buckets –</w:t>
+      </w:r>
+      <w:r>
+        <w:rPr>
+          <w:lang w:val="en-GB"/>
+        </w:rPr>
+        <w:t>with a fixed duration of</w:t>
+      </w:r>
+      <w:r>
+        <w:rPr>
+          <w:lang w:val="en-GB"/>
+        </w:rPr>
+        <w:t xml:space="preserve"> </w:t>
+      </w:r>
+      <w:r>
+        <w:rPr>
+          <w:lang w:val="en-GB"/>
+        </w:rPr>
+        <w:t xml:space="preserve">1, 5, 10 </w:t>
+      </w:r>
+      <w:r>
+        <w:rPr>
+          <w:lang w:val="en-GB"/>
+        </w:rPr>
+        <w:t>or</w:t>
+      </w:r>
+      <w:r>
+        <w:rPr>
+          <w:lang w:val="en-GB"/>
+        </w:rPr>
+        <w:t xml:space="preserve"> 20 years.</w:t>
+      </w:r>
+      <w:r>
+        <w:rPr>
+          <w:lang w:val="en-GB"/>
+        </w:rPr>
+        <w:t xml:space="preserve"> </w:t>
+      </w:r>
+      <w:r>
+        <w:rPr>
+          <w:lang w:val="en-GB"/>
+        </w:rPr>
+        <w:t xml:space="preserve">To cover these mortgages the agent can buy, hold or sell bonds with a duration </w:t>
+      </w:r>
+      <w:r>
+        <w:rPr>
+          <w:lang w:val="en-GB"/>
+        </w:rPr>
+        <w:t xml:space="preserve">of between 2 till 20 </w:t>
+      </w:r>
+      <w:r>
+        <w:rPr>
+          <w:lang w:val="en-GB"/>
+        </w:rPr>
+        <w:t>years</w:t>
       </w:r>
       <w:r>
         <w:rPr>
@@ -5448,29 +6277,36 @@
         </w:rPr>
         <w:t xml:space="preserve">. </w:t>
       </w:r>
-      <w:r>
-        <w:rPr>
-          <w:lang w:val="en-GB"/>
-        </w:rPr>
-        <w:t xml:space="preserve">The new business would </w:t>
-      </w:r>
-      <w:r>
-        <w:rPr>
-          <w:lang w:val="en-GB"/>
-        </w:rPr>
-        <w:t xml:space="preserve">(approximately) </w:t>
-      </w:r>
-      <w:r>
-        <w:rPr>
-          <w:lang w:val="en-GB"/>
-        </w:rPr>
-        <w:t xml:space="preserve">need to cover the </w:t>
-      </w:r>
-      <w:r>
-        <w:rPr>
-          <w:lang w:val="en-GB"/>
-        </w:rPr>
-        <w:t>replacement of the loans that have expired.</w:t>
+    </w:p>
+    <w:p>
+      <w:pPr>
+        <w:rPr>
+          <w:lang w:val="en-GB"/>
+        </w:rPr>
+      </w:pPr>
+      <w:r>
+        <w:rPr>
+          <w:lang w:val="en-GB"/>
+        </w:rPr>
+        <w:t>Let</w:t>
+      </w:r>
+      <w:r>
+        <w:rPr>
+          <w:lang w:val="en-GB"/>
+        </w:rPr>
+        <w:t>’</w:t>
+      </w:r>
+      <w:r>
+        <w:rPr>
+          <w:lang w:val="en-GB"/>
+        </w:rPr>
+        <w:t xml:space="preserve">s say we can only issue bonds for </w:t>
+      </w:r>
+      <w:r>
+        <w:rPr>
+          <w:lang w:val="en-GB"/>
+        </w:rPr>
+        <w:t>a fixed amount – for each time</w:t>
       </w:r>
       <w:r>
         <w:rPr>
@@ -5482,13 +6318,58 @@
         <w:rPr>
           <w:lang w:val="en-GB"/>
         </w:rPr>
-        <w:t>These new loans will be distributed over the other time buckets –</w:t>
-      </w:r>
-      <w:r>
-        <w:rPr>
-          <w:lang w:val="en-GB"/>
-        </w:rPr>
-        <w:t>with a fixed duration of</w:t>
+        <w:t>bucket - per timestep.</w:t>
+      </w:r>
+      <w:r>
+        <w:rPr>
+          <w:lang w:val="en-GB"/>
+        </w:rPr>
+        <w:t xml:space="preserve"> As such we are not actually measuring ‘time’ other than time steps</w:t>
+      </w:r>
+      <w:r>
+        <w:rPr>
+          <w:lang w:val="en-GB"/>
+        </w:rPr>
+        <w:t xml:space="preserve"> (calendar months)</w:t>
+      </w:r>
+      <w:r>
+        <w:rPr>
+          <w:lang w:val="en-GB"/>
+        </w:rPr>
+        <w:t xml:space="preserve">. </w:t>
+      </w:r>
+    </w:p>
+    <w:p>
+      <w:pPr>
+        <w:rPr>
+          <w:lang w:val="en-GB"/>
+        </w:rPr>
+      </w:pPr>
+      <w:r>
+        <w:rPr>
+          <w:lang w:val="en-GB"/>
+        </w:rPr>
+        <w:t>Reward</w:t>
+      </w:r>
+    </w:p>
+    <w:p>
+      <w:pPr>
+        <w:rPr>
+          <w:lang w:val="en-GB"/>
+        </w:rPr>
+      </w:pPr>
+      <w:r>
+        <w:rPr>
+          <w:lang w:val="en-GB"/>
+        </w:rPr>
+        <w:lastRenderedPageBreak/>
+        <w:t xml:space="preserve">The </w:t>
+      </w:r>
+      <w:r>
+        <w:rPr>
+          <w:lang w:val="en-GB"/>
+        </w:rPr>
+        <w:t>actor will need to attract enough funding to fulfil the future cashflow requirements.</w:t>
       </w:r>
       <w:r>
         <w:rPr>
@@ -5500,44 +6381,25 @@
         <w:rPr>
           <w:lang w:val="en-GB"/>
         </w:rPr>
-        <w:t xml:space="preserve">1, 5, 10 </w:t>
-      </w:r>
-      <w:r>
-        <w:rPr>
-          <w:lang w:val="en-GB"/>
-        </w:rPr>
-        <w:t>or</w:t>
-      </w:r>
-      <w:r>
-        <w:rPr>
-          <w:lang w:val="en-GB"/>
-        </w:rPr>
-        <w:t xml:space="preserve"> 20 years.</w:t>
-      </w:r>
-    </w:p>
-    <w:p>
-      <w:pPr>
-        <w:rPr>
-          <w:lang w:val="en-GB"/>
-        </w:rPr>
-      </w:pPr>
-      <w:r>
-        <w:rPr>
-          <w:lang w:val="en-GB"/>
-        </w:rPr>
-        <w:t xml:space="preserve">To cover these mortgages the agent can buy, hold or sell bonds with a duration </w:t>
-      </w:r>
-      <w:r>
-        <w:rPr>
-          <w:lang w:val="en-GB"/>
-        </w:rPr>
-        <w:t xml:space="preserve">of between 2 till 20 </w:t>
-      </w:r>
-      <w:r>
-        <w:rPr>
-          <w:lang w:val="en-GB"/>
-        </w:rPr>
-        <w:t>years</w:t>
+        <w:t xml:space="preserve">The </w:t>
+      </w:r>
+      <w:r>
+        <w:rPr>
+          <w:lang w:val="en-GB"/>
+        </w:rPr>
+        <w:t xml:space="preserve">goal will be to minimize the </w:t>
+      </w:r>
+      <w:r>
+        <w:rPr>
+          <w:lang w:val="en-GB"/>
+        </w:rPr>
+        <w:t xml:space="preserve">combination of the </w:t>
+      </w:r>
+      <w:r>
+        <w:rPr>
+          <w:lang w:val="en-GB"/>
+        </w:rPr>
+        <w:t>absolute difference in cashflows for each time bucket (the mismatch in the duration)</w:t>
       </w:r>
       <w:r>
         <w:rPr>
@@ -5549,68 +6411,97 @@
         <w:rPr>
           <w:lang w:val="en-GB"/>
         </w:rPr>
-        <w:t xml:space="preserve">Every </w:t>
-      </w:r>
-      <w:r>
-        <w:rPr>
-          <w:lang w:val="en-GB"/>
-        </w:rPr>
-        <w:t>24</w:t>
-      </w:r>
-      <w:r>
-        <w:rPr>
-          <w:vertAlign w:val="superscript"/>
-          <w:lang w:val="en-GB"/>
-        </w:rPr>
-        <w:t>th</w:t>
-      </w:r>
-      <w:r>
-        <w:rPr>
-          <w:lang w:val="en-GB"/>
-        </w:rPr>
-        <w:t xml:space="preserve"> time step, the</w:t>
-      </w:r>
-      <w:r>
-        <w:rPr>
-          <w:lang w:val="en-GB"/>
-        </w:rPr>
-        <w:t xml:space="preserve"> cashflows from the bonds are also shifting to the left – and the cashflows on t0 will need to be </w:t>
-      </w:r>
-      <w:r>
-        <w:rPr>
-          <w:lang w:val="en-GB"/>
-        </w:rPr>
-        <w:t>repaid</w:t>
-      </w:r>
-      <w:r>
-        <w:rPr>
-          <w:lang w:val="en-GB"/>
-        </w:rPr>
-        <w:t>.</w:t>
-      </w:r>
-      <w:r>
-        <w:rPr>
-          <w:lang w:val="en-GB"/>
-        </w:rPr>
-        <w:t xml:space="preserve"> Let</w:t>
-      </w:r>
-      <w:r>
-        <w:rPr>
-          <w:lang w:val="en-GB"/>
-        </w:rPr>
-        <w:t>’</w:t>
-      </w:r>
-      <w:r>
-        <w:rPr>
-          <w:lang w:val="en-GB"/>
-        </w:rPr>
-        <w:t xml:space="preserve">s say we can only issue bonds for </w:t>
-      </w:r>
-      <w:r>
-        <w:rPr>
-          <w:lang w:val="en-GB"/>
-        </w:rPr>
-        <w:t>a fixed amount – for each time</w:t>
+        <w:t>So,</w:t>
+      </w:r>
+      <w:r>
+        <w:rPr>
+          <w:lang w:val="en-GB"/>
+        </w:rPr>
+        <w:t xml:space="preserve"> a negative reward will be given to these </w:t>
+      </w:r>
+      <w:r>
+        <w:rPr>
+          <w:lang w:val="en-GB"/>
+        </w:rPr>
+        <w:t>cash flow</w:t>
+      </w:r>
+      <w:r>
+        <w:rPr>
+          <w:lang w:val="en-GB"/>
+        </w:rPr>
+        <w:t xml:space="preserve"> differences. </w:t>
+      </w:r>
+      <w:r>
+        <w:rPr>
+          <w:lang w:val="en-GB"/>
+        </w:rPr>
+        <w:t xml:space="preserve">We can later make this a bit more advanced by only counting </w:t>
+      </w:r>
+      <w:r>
+        <w:rPr>
+          <w:lang w:val="en-GB"/>
+        </w:rPr>
+        <w:t xml:space="preserve">it </w:t>
+      </w:r>
+      <w:r>
+        <w:rPr>
+          <w:lang w:val="en-GB"/>
+        </w:rPr>
+        <w:t>as a negative reward if the mismatch is larger th</w:t>
+      </w:r>
+      <w:r>
+        <w:rPr>
+          <w:lang w:val="en-GB"/>
+        </w:rPr>
+        <w:t>a</w:t>
+      </w:r>
+      <w:r>
+        <w:rPr>
+          <w:lang w:val="en-GB"/>
+        </w:rPr>
+        <w:t xml:space="preserve">n the </w:t>
+      </w:r>
+      <w:r>
+        <w:rPr>
+          <w:lang w:val="en-GB"/>
+        </w:rPr>
+        <w:t>risk appetite limit.</w:t>
+      </w:r>
+      <w:r>
+        <w:rPr>
+          <w:lang w:val="en-GB"/>
+        </w:rPr>
+        <w:t xml:space="preserve"> Additionally</w:t>
+      </w:r>
+      <w:r>
+        <w:rPr>
+          <w:lang w:val="en-GB"/>
+        </w:rPr>
+        <w:t>,</w:t>
+      </w:r>
+      <w:r>
+        <w:rPr>
+          <w:lang w:val="en-GB"/>
+        </w:rPr>
+        <w:t xml:space="preserve"> a </w:t>
+      </w:r>
+      <w:r>
+        <w:rPr>
+          <w:lang w:val="en-GB"/>
+        </w:rPr>
+        <w:t xml:space="preserve">(fixed) </w:t>
+      </w:r>
+      <w:r>
+        <w:rPr>
+          <w:lang w:val="en-GB"/>
+        </w:rPr>
+        <w:t xml:space="preserve">penalty will be </w:t>
+      </w:r>
+      <w:r>
+        <w:rPr>
+          <w:lang w:val="en-GB"/>
+        </w:rPr>
+        <w:t>incurred directly every time the actor buys or sells a bond.</w:t>
       </w:r>
       <w:r>
         <w:rPr>
@@ -5618,207 +6509,32 @@
         </w:rPr>
         <w:t xml:space="preserve"> </w:t>
       </w:r>
-      <w:r>
-        <w:rPr>
-          <w:lang w:val="en-GB"/>
-        </w:rPr>
-        <w:t>bucket - per timestep.</w:t>
-      </w:r>
-      <w:r>
-        <w:rPr>
-          <w:lang w:val="en-GB"/>
-        </w:rPr>
-        <w:t xml:space="preserve"> As such we are not actually measuring ‘time’ other than time steps. </w:t>
-      </w:r>
-    </w:p>
-    <w:p>
-      <w:pPr>
-        <w:rPr>
-          <w:lang w:val="en-GB"/>
-        </w:rPr>
-      </w:pPr>
-      <w:r>
-        <w:rPr>
-          <w:lang w:val="en-GB"/>
-        </w:rPr>
-        <w:t>Reward</w:t>
-      </w:r>
-    </w:p>
-    <w:p>
-      <w:pPr>
-        <w:rPr>
-          <w:lang w:val="en-GB"/>
-        </w:rPr>
-      </w:pPr>
-      <w:r>
-        <w:rPr>
-          <w:lang w:val="en-GB"/>
-        </w:rPr>
-        <w:t xml:space="preserve">The </w:t>
-      </w:r>
-      <w:r>
-        <w:rPr>
-          <w:lang w:val="en-GB"/>
-        </w:rPr>
-        <w:t>actor will need to attract enough funding to fulfil the future cashflow requirements.</w:t>
-      </w:r>
-      <w:r>
-        <w:rPr>
-          <w:lang w:val="en-GB"/>
-        </w:rPr>
-        <w:t xml:space="preserve"> </w:t>
-      </w:r>
-      <w:r>
-        <w:rPr>
-          <w:lang w:val="en-GB"/>
-        </w:rPr>
-        <w:t xml:space="preserve">The </w:t>
-      </w:r>
-      <w:r>
-        <w:rPr>
-          <w:lang w:val="en-GB"/>
-        </w:rPr>
-        <w:t xml:space="preserve">goal will be to minimize the </w:t>
-      </w:r>
-      <w:r>
-        <w:rPr>
-          <w:lang w:val="en-GB"/>
-        </w:rPr>
-        <w:t xml:space="preserve">combination of the </w:t>
-      </w:r>
-      <w:r>
-        <w:rPr>
-          <w:lang w:val="en-GB"/>
-        </w:rPr>
-        <w:t>absolute difference in cashflows for each time bucket (the mismatch in the duration)</w:t>
-      </w:r>
-      <w:r>
-        <w:rPr>
-          <w:lang w:val="en-GB"/>
-        </w:rPr>
-        <w:t xml:space="preserve">. </w:t>
-      </w:r>
-      <w:r>
-        <w:rPr>
-          <w:lang w:val="en-GB"/>
-        </w:rPr>
-        <w:t>So,</w:t>
-      </w:r>
-      <w:r>
-        <w:rPr>
-          <w:lang w:val="en-GB"/>
-        </w:rPr>
-        <w:t xml:space="preserve"> a negative reward will be given to these </w:t>
-      </w:r>
-      <w:r>
-        <w:rPr>
-          <w:lang w:val="en-GB"/>
-        </w:rPr>
-        <w:t>cash flow</w:t>
-      </w:r>
-      <w:r>
-        <w:rPr>
-          <w:lang w:val="en-GB"/>
-        </w:rPr>
-        <w:t xml:space="preserve"> differences. </w:t>
-      </w:r>
-      <w:r>
-        <w:rPr>
-          <w:lang w:val="en-GB"/>
-        </w:rPr>
-        <w:t xml:space="preserve">We can later make this a bit more advanced by only counting </w:t>
-      </w:r>
-      <w:r>
-        <w:rPr>
-          <w:lang w:val="en-GB"/>
-        </w:rPr>
-        <w:t xml:space="preserve">it </w:t>
-      </w:r>
-      <w:r>
-        <w:rPr>
-          <w:lang w:val="en-GB"/>
-        </w:rPr>
-        <w:t>as a negative reward if the mismatch is larger th</w:t>
-      </w:r>
-      <w:r>
-        <w:rPr>
-          <w:lang w:val="en-GB"/>
-        </w:rPr>
-        <w:t>a</w:t>
-      </w:r>
-      <w:r>
-        <w:rPr>
-          <w:lang w:val="en-GB"/>
-        </w:rPr>
-        <w:t xml:space="preserve">n the </w:t>
-      </w:r>
-      <w:r>
-        <w:rPr>
-          <w:lang w:val="en-GB"/>
-        </w:rPr>
-        <w:t>risk appetite limit.</w:t>
-      </w:r>
-      <w:r>
-        <w:rPr>
-          <w:lang w:val="en-GB"/>
-        </w:rPr>
-        <w:t xml:space="preserve"> Additionally</w:t>
-      </w:r>
-      <w:r>
-        <w:rPr>
-          <w:lang w:val="en-GB"/>
-        </w:rPr>
-        <w:t>,</w:t>
-      </w:r>
-      <w:r>
-        <w:rPr>
-          <w:lang w:val="en-GB"/>
-        </w:rPr>
-        <w:t xml:space="preserve"> a </w:t>
-      </w:r>
-      <w:r>
-        <w:rPr>
-          <w:lang w:val="en-GB"/>
-        </w:rPr>
-        <w:t xml:space="preserve">(fixed) </w:t>
-      </w:r>
-      <w:r>
-        <w:rPr>
-          <w:lang w:val="en-GB"/>
-        </w:rPr>
-        <w:t xml:space="preserve">penalty will be </w:t>
-      </w:r>
-      <w:r>
-        <w:rPr>
-          <w:lang w:val="en-GB"/>
-        </w:rPr>
-        <w:t>incurred directly every time the actor buys or sells a bond.</w:t>
-      </w:r>
-      <w:r>
-        <w:rPr>
-          <w:lang w:val="en-GB"/>
-        </w:rPr>
-        <w:t xml:space="preserve"> </w:t>
-      </w:r>
-    </w:p>
-    <w:p>
-      <w:pPr>
-        <w:rPr>
-          <w:lang w:val="en-GB"/>
-        </w:rPr>
-      </w:pPr>
-      <w:r>
-        <w:rPr>
-          <w:lang w:val="en-GB"/>
-        </w:rPr>
-        <w:lastRenderedPageBreak/>
+    </w:p>
+    <w:p>
+      <w:pPr>
+        <w:rPr>
+          <w:lang w:val="en-GB"/>
+        </w:rPr>
+      </w:pPr>
+      <w:r>
+        <w:rPr>
+          <w:lang w:val="en-GB"/>
+        </w:rPr>
         <w:t xml:space="preserve">In the initial model we don’t calculate Net Interest Income, or any other measure of result. </w:t>
       </w:r>
-      <w:r>
-        <w:rPr>
-          <w:lang w:val="en-GB"/>
-        </w:rPr>
-        <w:t xml:space="preserve">So we don’t need to take into account the interest rates of the mortgages and the </w:t>
+      <w:proofErr w:type="gramStart"/>
+      <w:r>
+        <w:rPr>
+          <w:lang w:val="en-GB"/>
+        </w:rPr>
+        <w:t>So</w:t>
+      </w:r>
+      <w:proofErr w:type="gramEnd"/>
+      <w:r>
+        <w:rPr>
+          <w:lang w:val="en-GB"/>
+        </w:rPr>
+        <w:t xml:space="preserve"> we don’t need to take into account the interest rates of the mortgages and the </w:t>
       </w:r>
       <w:r>
         <w:rPr>
@@ -5940,7 +6656,7 @@
       </w:pPr>
     </w:p>
     <w:sectPr>
-      <w:headerReference w:type="default" r:id="rId13"/>
+      <w:headerReference w:type="default" r:id="rId14"/>
       <w:pgSz w:w="11906" w:h="16838"/>
       <w:pgMar w:top="1417" w:right="1417" w:bottom="1417" w:left="1417" w:header="708" w:footer="708" w:gutter="0"/>
       <w:cols w:space="708"/>
@@ -6053,6 +6769,126 @@
     </w:r>
   </w:p>
 </w:hdr>
+</file>
+
+<file path=word/numbering.xml><?xml version="1.0" encoding="utf-8"?>
+<w:numbering xmlns:wpc="http://schemas.microsoft.com/office/word/2010/wordprocessingCanvas" xmlns:cx="http://schemas.microsoft.com/office/drawing/2014/chartex" xmlns:cx1="http://schemas.microsoft.com/office/drawing/2015/9/8/chartex" xmlns:cx2="http://schemas.microsoft.com/office/drawing/2015/10/21/chartex" xmlns:cx3="http://schemas.microsoft.com/office/drawing/2016/5/9/chartex" xmlns:cx4="http://schemas.microsoft.com/office/drawing/2016/5/10/chartex" xmlns:cx5="http://schemas.microsoft.com/office/drawing/2016/5/11/chartex" xmlns:cx6="http://schemas.microsoft.com/office/drawing/2016/5/12/chartex" xmlns:cx7="http://schemas.microsoft.com/office/drawing/2016/5/13/chartex" xmlns:cx8="http://schemas.microsoft.com/office/drawing/2016/5/14/chartex" xmlns:mc="http://schemas.openxmlformats.org/markup-compatibility/2006" xmlns:aink="http://schemas.microsoft.com/office/drawing/2016/ink" xmlns:am3d="http://schemas.microsoft.com/office/drawing/2017/model3d" xmlns:o="urn:schemas-microsoft-com:office:office" xmlns:oel="http://schemas.microsoft.com/office/2019/extlst" xmlns:r="http://schemas.openxmlformats.org/officeDocument/2006/relationships" xmlns:m="http://schemas.openxmlformats.org/officeDocument/2006/math" xmlns:v="urn:schemas-microsoft-com:vml" xmlns:wp14="http://schemas.microsoft.com/office/word/2010/wordprocessingDrawing" xmlns:wp="http://schemas.openxmlformats.org/drawingml/2006/wordprocessingDrawing" xmlns:w10="urn:schemas-microsoft-com:office:word" xmlns:w="http://schemas.openxmlformats.org/wordprocessingml/2006/main" xmlns:w14="http://schemas.microsoft.com/office/word/2010/wordml" xmlns:w15="http://schemas.microsoft.com/office/word/2012/wordml" xmlns:w16cex="http://schemas.microsoft.com/office/word/2018/wordml/cex" xmlns:w16cid="http://schemas.microsoft.com/office/word/2016/wordml/cid" xmlns:w16="http://schemas.microsoft.com/office/word/2018/wordml" xmlns:w16sdtdh="http://schemas.microsoft.com/office/word/2020/wordml/sdtdatahash" xmlns:w16se="http://schemas.microsoft.com/office/word/2015/wordml/symex" xmlns:wpg="http://schemas.microsoft.com/office/word/2010/wordprocessingGroup" xmlns:wpi="http://schemas.microsoft.com/office/word/2010/wordprocessingInk" xmlns:wne="http://schemas.microsoft.com/office/word/2006/wordml" xmlns:wps="http://schemas.microsoft.com/office/word/2010/wordprocessingShape" mc:Ignorable="w14 w15 w16se w16cid w16 w16cex w16sdtdh wp14">
+  <w:abstractNum w:abstractNumId="0" w15:restartNumberingAfterBreak="0">
+    <w:nsid w:val="2E825BDF"/>
+    <w:multiLevelType w:val="hybridMultilevel"/>
+    <w:tmpl w:val="2E143544"/>
+    <w:lvl w:ilvl="0" w:tplc="7912214E">
+      <w:numFmt w:val="bullet"/>
+      <w:lvlText w:val="-"/>
+      <w:lvlJc w:val="left"/>
+      <w:pPr>
+        <w:ind w:left="720" w:hanging="360"/>
+      </w:pPr>
+      <w:rPr>
+        <w:rFonts w:ascii="Calibri" w:eastAsiaTheme="minorHAnsi" w:hAnsi="Calibri" w:cs="Calibri" w:hint="default"/>
+      </w:rPr>
+    </w:lvl>
+    <w:lvl w:ilvl="1" w:tplc="04130003" w:tentative="1">
+      <w:start w:val="1"/>
+      <w:numFmt w:val="bullet"/>
+      <w:lvlText w:val="o"/>
+      <w:lvlJc w:val="left"/>
+      <w:pPr>
+        <w:ind w:left="1440" w:hanging="360"/>
+      </w:pPr>
+      <w:rPr>
+        <w:rFonts w:ascii="Courier New" w:hAnsi="Courier New" w:cs="Courier New" w:hint="default"/>
+      </w:rPr>
+    </w:lvl>
+    <w:lvl w:ilvl="2" w:tplc="04130005" w:tentative="1">
+      <w:start w:val="1"/>
+      <w:numFmt w:val="bullet"/>
+      <w:lvlText w:val=""/>
+      <w:lvlJc w:val="left"/>
+      <w:pPr>
+        <w:ind w:left="2160" w:hanging="360"/>
+      </w:pPr>
+      <w:rPr>
+        <w:rFonts w:ascii="Wingdings" w:hAnsi="Wingdings" w:hint="default"/>
+      </w:rPr>
+    </w:lvl>
+    <w:lvl w:ilvl="3" w:tplc="04130001" w:tentative="1">
+      <w:start w:val="1"/>
+      <w:numFmt w:val="bullet"/>
+      <w:lvlText w:val=""/>
+      <w:lvlJc w:val="left"/>
+      <w:pPr>
+        <w:ind w:left="2880" w:hanging="360"/>
+      </w:pPr>
+      <w:rPr>
+        <w:rFonts w:ascii="Symbol" w:hAnsi="Symbol" w:hint="default"/>
+      </w:rPr>
+    </w:lvl>
+    <w:lvl w:ilvl="4" w:tplc="04130003" w:tentative="1">
+      <w:start w:val="1"/>
+      <w:numFmt w:val="bullet"/>
+      <w:lvlText w:val="o"/>
+      <w:lvlJc w:val="left"/>
+      <w:pPr>
+        <w:ind w:left="3600" w:hanging="360"/>
+      </w:pPr>
+      <w:rPr>
+        <w:rFonts w:ascii="Courier New" w:hAnsi="Courier New" w:cs="Courier New" w:hint="default"/>
+      </w:rPr>
+    </w:lvl>
+    <w:lvl w:ilvl="5" w:tplc="04130005" w:tentative="1">
+      <w:start w:val="1"/>
+      <w:numFmt w:val="bullet"/>
+      <w:lvlText w:val=""/>
+      <w:lvlJc w:val="left"/>
+      <w:pPr>
+        <w:ind w:left="4320" w:hanging="360"/>
+      </w:pPr>
+      <w:rPr>
+        <w:rFonts w:ascii="Wingdings" w:hAnsi="Wingdings" w:hint="default"/>
+      </w:rPr>
+    </w:lvl>
+    <w:lvl w:ilvl="6" w:tplc="04130001" w:tentative="1">
+      <w:start w:val="1"/>
+      <w:numFmt w:val="bullet"/>
+      <w:lvlText w:val=""/>
+      <w:lvlJc w:val="left"/>
+      <w:pPr>
+        <w:ind w:left="5040" w:hanging="360"/>
+      </w:pPr>
+      <w:rPr>
+        <w:rFonts w:ascii="Symbol" w:hAnsi="Symbol" w:hint="default"/>
+      </w:rPr>
+    </w:lvl>
+    <w:lvl w:ilvl="7" w:tplc="04130003" w:tentative="1">
+      <w:start w:val="1"/>
+      <w:numFmt w:val="bullet"/>
+      <w:lvlText w:val="o"/>
+      <w:lvlJc w:val="left"/>
+      <w:pPr>
+        <w:ind w:left="5760" w:hanging="360"/>
+      </w:pPr>
+      <w:rPr>
+        <w:rFonts w:ascii="Courier New" w:hAnsi="Courier New" w:cs="Courier New" w:hint="default"/>
+      </w:rPr>
+    </w:lvl>
+    <w:lvl w:ilvl="8" w:tplc="04130005" w:tentative="1">
+      <w:start w:val="1"/>
+      <w:numFmt w:val="bullet"/>
+      <w:lvlText w:val=""/>
+      <w:lvlJc w:val="left"/>
+      <w:pPr>
+        <w:ind w:left="6480" w:hanging="360"/>
+      </w:pPr>
+      <w:rPr>
+        <w:rFonts w:ascii="Wingdings" w:hAnsi="Wingdings" w:hint="default"/>
+      </w:rPr>
+    </w:lvl>
+  </w:abstractNum>
+  <w:num w:numId="1" w16cid:durableId="767433991">
+    <w:abstractNumId w:val="0"/>
+  </w:num>
+</w:numbering>
 </file>
 
 <file path=word/people.xml><?xml version="1.0" encoding="utf-8"?>
@@ -6602,6 +7438,17 @@
     <w:uiPriority w:val="99"/>
     <w:rsid w:val="00D90238"/>
   </w:style>
+  <w:style w:type="paragraph" w:styleId="ListParagraph">
+    <w:name w:val="List Paragraph"/>
+    <w:basedOn w:val="Normal"/>
+    <w:uiPriority w:val="34"/>
+    <w:qFormat/>
+    <w:rsid w:val="00197409"/>
+    <w:pPr>
+      <w:ind w:left="720"/>
+      <w:contextualSpacing/>
+    </w:pPr>
+  </w:style>
 </w:styles>
 </file>
 

</xml_diff>